<commit_message>
replace architecture image in student instructions
</commit_message>
<xml_diff>
--- a/obtig-user-instructions.docx
+++ b/obtig-user-instructions.docx
@@ -158,16 +158,17 @@
     <w:p>
       <w:pPr>
         <w:pStyle w:val="Heading2"/>
+        <w:jc w:val="center"/>
       </w:pPr>
       <w:r>
         <w:rPr>
           <w:noProof/>
         </w:rPr>
         <w:drawing>
-          <wp:inline distT="0" distB="0" distL="0" distR="0" wp14:anchorId="7CDE544C" wp14:editId="6C86D9EF">
-            <wp:extent cx="5943600" cy="4627880"/>
+          <wp:inline distT="0" distB="0" distL="0" distR="0" wp14:anchorId="73CA857E" wp14:editId="3B7023C4">
+            <wp:extent cx="4673600" cy="5041900"/>
             <wp:effectExtent l="0" t="0" r="0" b="0"/>
-            <wp:docPr id="171967745" name="Picture 1"/>
+            <wp:docPr id="1542768204" name="Picture 1"/>
             <wp:cNvGraphicFramePr>
               <a:graphicFrameLocks xmlns:a="http://schemas.openxmlformats.org/drawingml/2006/main" noChangeAspect="1"/>
             </wp:cNvGraphicFramePr>
@@ -175,7 +176,7 @@
               <a:graphicData uri="http://schemas.openxmlformats.org/drawingml/2006/picture">
                 <pic:pic xmlns:pic="http://schemas.openxmlformats.org/drawingml/2006/picture">
                   <pic:nvPicPr>
-                    <pic:cNvPr id="171967745" name="Picture 171967745"/>
+                    <pic:cNvPr id="1542768204" name="Picture 1542768204"/>
                     <pic:cNvPicPr/>
                   </pic:nvPicPr>
                   <pic:blipFill>
@@ -193,7 +194,7 @@
                   <pic:spPr>
                     <a:xfrm>
                       <a:off x="0" y="0"/>
-                      <a:ext cx="5943600" cy="4627880"/>
+                      <a:ext cx="4673600" cy="5041900"/>
                     </a:xfrm>
                     <a:prstGeom prst="rect">
                       <a:avLst/>
@@ -334,7 +335,7 @@
               <w:pStyle w:val="Monospaced-left"/>
             </w:pPr>
             <w:r>
-              <w:t>x</w:t>
+              <w:t>X</w:t>
             </w:r>
           </w:p>
         </w:tc>

</xml_diff>

<commit_message>
correct login node internal ip
</commit_message>
<xml_diff>
--- a/obtig-user-instructions.docx
+++ b/obtig-user-instructions.docx
@@ -766,7 +766,10 @@
               <w:pStyle w:val="Monospaced-left"/>
             </w:pPr>
             <w:r>
-              <w:t>172.16.0.1</w:t>
+              <w:t>172.16.0.</w:t>
+            </w:r>
+            <w:r>
+              <w:t>2</w:t>
             </w:r>
           </w:p>
         </w:tc>

</xml_diff>

<commit_message>
remove gpu nodes from setup docs
</commit_message>
<xml_diff>
--- a/obtig-user-instructions.docx
+++ b/obtig-user-instructions.docx
@@ -165,10 +165,10 @@
           <w:noProof/>
         </w:rPr>
         <w:drawing>
-          <wp:inline distT="0" distB="0" distL="0" distR="0" wp14:anchorId="73CA857E" wp14:editId="3B7023C4">
-            <wp:extent cx="4673600" cy="5041900"/>
+          <wp:inline distT="0" distB="0" distL="0" distR="0" wp14:anchorId="6B3B2285" wp14:editId="4EBE8367">
+            <wp:extent cx="5943600" cy="3472815"/>
             <wp:effectExtent l="0" t="0" r="0" b="0"/>
-            <wp:docPr id="1542768204" name="Picture 1"/>
+            <wp:docPr id="1347049396" name="Picture 2"/>
             <wp:cNvGraphicFramePr>
               <a:graphicFrameLocks xmlns:a="http://schemas.openxmlformats.org/drawingml/2006/main" noChangeAspect="1"/>
             </wp:cNvGraphicFramePr>
@@ -176,11 +176,11 @@
               <a:graphicData uri="http://schemas.openxmlformats.org/drawingml/2006/picture">
                 <pic:pic xmlns:pic="http://schemas.openxmlformats.org/drawingml/2006/picture">
                   <pic:nvPicPr>
-                    <pic:cNvPr id="1542768204" name="Picture 1542768204"/>
+                    <pic:cNvPr id="1347049396" name="Picture 1347049396"/>
                     <pic:cNvPicPr/>
                   </pic:nvPicPr>
                   <pic:blipFill>
-                    <a:blip r:embed="rId8">
+                    <a:blip r:embed="rId8" cstate="print">
                       <a:extLst>
                         <a:ext uri="{28A0092B-C50C-407E-A947-70E740481C1C}">
                           <a14:useLocalDpi xmlns:a14="http://schemas.microsoft.com/office/drawing/2010/main" val="0"/>
@@ -194,7 +194,7 @@
                   <pic:spPr>
                     <a:xfrm>
                       <a:off x="0" y="0"/>
-                      <a:ext cx="4673600" cy="5041900"/>
+                      <a:ext cx="5943600" cy="3472815"/>
                     </a:xfrm>
                     <a:prstGeom prst="rect">
                       <a:avLst/>
@@ -847,24 +847,7 @@
       </w:r>
       <w:proofErr w:type="spellEnd"/>
       <w:r>
-        <w:t xml:space="preserve"> booting. </w:t>
-      </w:r>
-      <w:r>
-        <w:t>GPU servers (</w:t>
-      </w:r>
-      <w:r>
-        <w:t>g1, g2</w:t>
-      </w:r>
-      <w:r>
-        <w:t xml:space="preserve">) each have 4 vCPUs, 15 GB RAM, 60 GB disk originally only used for </w:t>
-      </w:r>
-      <w:proofErr w:type="spellStart"/>
-      <w:r>
-        <w:t>iPXE</w:t>
-      </w:r>
-      <w:proofErr w:type="spellEnd"/>
-      <w:r>
-        <w:t xml:space="preserve"> booting, and a 5 GB partition of an NVIDIA A100 GPU.</w:t>
+        <w:t xml:space="preserve"> booting.</w:t>
       </w:r>
     </w:p>
     <w:p/>
@@ -1040,103 +1023,6 @@
             </w:pPr>
             <w:r>
               <w:t>162.16.1.2</w:t>
-            </w:r>
-          </w:p>
-        </w:tc>
-      </w:tr>
-      <w:tr>
-        <w:trPr>
-          <w:jc w:val="center"/>
-        </w:trPr>
-        <w:tc>
-          <w:tcPr>
-            <w:tcW w:w="1304" w:type="dxa"/>
-          </w:tcPr>
-          <w:p>
-            <w:pPr>
-              <w:pStyle w:val="Monospaced-center"/>
-            </w:pPr>
-            <w:r>
-              <w:t>g1</w:t>
-            </w:r>
-          </w:p>
-        </w:tc>
-        <w:tc>
-          <w:tcPr>
-            <w:tcW w:w="2471" w:type="dxa"/>
-          </w:tcPr>
-          <w:p>
-            <w:pPr>
-              <w:pStyle w:val="Monospaced-center"/>
-            </w:pPr>
-            <w:r>
-              <w:t>G1MAC</w:t>
-            </w:r>
-          </w:p>
-        </w:tc>
-        <w:tc>
-          <w:tcPr>
-            <w:tcW w:w="1536" w:type="dxa"/>
-          </w:tcPr>
-          <w:p>
-            <w:pPr>
-              <w:pStyle w:val="Monospaced-center"/>
-            </w:pPr>
-            <w:r>
-              <w:t>172.16.2.1</w:t>
-            </w:r>
-          </w:p>
-        </w:tc>
-      </w:tr>
-      <w:tr>
-        <w:trPr>
-          <w:jc w:val="center"/>
-        </w:trPr>
-        <w:tc>
-          <w:tcPr>
-            <w:tcW w:w="1304" w:type="dxa"/>
-            <w:tcBorders>
-              <w:bottom w:val="single" w:sz="8" w:space="0" w:color="auto"/>
-            </w:tcBorders>
-          </w:tcPr>
-          <w:p>
-            <w:pPr>
-              <w:pStyle w:val="Monospaced-center"/>
-            </w:pPr>
-            <w:r>
-              <w:t>g2</w:t>
-            </w:r>
-          </w:p>
-        </w:tc>
-        <w:tc>
-          <w:tcPr>
-            <w:tcW w:w="2471" w:type="dxa"/>
-            <w:tcBorders>
-              <w:bottom w:val="single" w:sz="8" w:space="0" w:color="auto"/>
-            </w:tcBorders>
-          </w:tcPr>
-          <w:p>
-            <w:pPr>
-              <w:pStyle w:val="Monospaced-center"/>
-            </w:pPr>
-            <w:r>
-              <w:t>G2MAC</w:t>
-            </w:r>
-          </w:p>
-        </w:tc>
-        <w:tc>
-          <w:tcPr>
-            <w:tcW w:w="1536" w:type="dxa"/>
-            <w:tcBorders>
-              <w:bottom w:val="single" w:sz="8" w:space="0" w:color="auto"/>
-            </w:tcBorders>
-          </w:tcPr>
-          <w:p>
-            <w:pPr>
-              <w:pStyle w:val="Monospaced-center"/>
-            </w:pPr>
-            <w:r>
-              <w:t>172.16.2.2</w:t>
             </w:r>
           </w:p>
         </w:tc>

</xml_diff>